<commit_message>
some fixes + lab4 metops
</commit_message>
<xml_diff>
--- a/physics/lab301/Лаб 3.01 Балин Артем P3212 (1).docx
+++ b/physics/lab301/Лаб 3.01 Балин Артем P3212 (1).docx
@@ -119,7 +119,25 @@
           <w:b/>
           <w:w w:val="75"/>
         </w:rPr>
-        <w:t xml:space="preserve">технический мегафакультет </w:t>
+        <w:t xml:space="preserve">технический </w:t>
+      </w:r>
+      <w:proofErr w:type="spellStart"/>
+      <w:r>
+        <w:rPr>
+          <w:rFonts w:ascii="Verdana" w:hAnsi="Verdana"/>
+          <w:b/>
+          <w:w w:val="75"/>
+        </w:rPr>
+        <w:t>мегафакультет</w:t>
+      </w:r>
+      <w:proofErr w:type="spellEnd"/>
+      <w:r>
+        <w:rPr>
+          <w:rFonts w:ascii="Verdana" w:hAnsi="Verdana"/>
+          <w:b/>
+          <w:w w:val="75"/>
+        </w:rPr>
+        <w:t xml:space="preserve"> </w:t>
       </w:r>
       <w:r>
         <w:rPr>
@@ -705,7 +723,15 @@
         <w:ind w:left="112" w:firstLine="283"/>
       </w:pPr>
       <w:r>
-        <w:t>Построение сечений эквипотенциальных поверхностей и силовых линий электростатического поля</w:t>
+        <w:t xml:space="preserve">Построение сечений эквипотенциальных </w:t>
+      </w:r>
+      <w:proofErr w:type="spellStart"/>
+      <w:r>
+        <w:t>поверхностеи</w:t>
+      </w:r>
+      <w:proofErr w:type="spellEnd"/>
+      <w:r>
+        <w:t>̆ и силовых линий электростатического поля</w:t>
       </w:r>
       <w:r>
         <w:rPr>
@@ -776,8 +802,13 @@
         </w:rPr>
         <w:t xml:space="preserve"> </w:t>
       </w:r>
-      <w:r>
-        <w:t xml:space="preserve">слабопроводящей </w:t>
+      <w:proofErr w:type="spellStart"/>
+      <w:r>
+        <w:t>слабопроводящеи</w:t>
+      </w:r>
+      <w:proofErr w:type="spellEnd"/>
+      <w:r>
+        <w:t xml:space="preserve">̆ </w:t>
       </w:r>
       <w:r>
         <w:rPr>
@@ -931,11 +962,19 @@
         </w:rPr>
         <w:t xml:space="preserve"> </w:t>
       </w:r>
-      <w:r>
-        <w:rPr>
-          <w:sz w:val="24"/>
-        </w:rPr>
-        <w:t>слабопроводящей</w:t>
+      <w:proofErr w:type="spellStart"/>
+      <w:r>
+        <w:rPr>
+          <w:sz w:val="24"/>
+        </w:rPr>
+        <w:t>слабопроводящеи</w:t>
+      </w:r>
+      <w:proofErr w:type="spellEnd"/>
+      <w:r>
+        <w:rPr>
+          <w:sz w:val="24"/>
+        </w:rPr>
+        <w:t>̆</w:t>
       </w:r>
       <w:r>
         <w:rPr>
@@ -1131,12 +1170,14 @@
         </w:rPr>
         <w:t xml:space="preserve"> </w:t>
       </w:r>
+      <w:proofErr w:type="spellStart"/>
       <w:r>
         <w:rPr>
           <w:sz w:val="24"/>
         </w:rPr>
         <w:t>найти</w:t>
       </w:r>
+      <w:proofErr w:type="spellEnd"/>
       <w:r>
         <w:rPr>
           <w:spacing w:val="-2"/>
@@ -1372,7 +1413,31 @@
         <w:rPr>
           <w:spacing w:val="-2"/>
         </w:rPr>
-        <w:t>поля:</w:t>
+        <w:t>поля</w:t>
+      </w:r>
+      <w:r>
+        <w:rPr>
+          <w:spacing w:val="-2"/>
+        </w:rPr>
+        <w:t xml:space="preserve"> в точках </w:t>
+      </w:r>
+      <w:r>
+        <w:rPr>
+          <w:spacing w:val="-2"/>
+        </w:rPr>
+        <w:t>1, 2</w:t>
+      </w:r>
+      <w:r>
+        <w:rPr>
+          <w:spacing w:val="-2"/>
+        </w:rPr>
+        <w:t xml:space="preserve"> при известной разности потенциалов между ними и расстоянием</w:t>
+      </w:r>
+      <w:r>
+        <w:rPr>
+          <w:spacing w:val="-2"/>
+        </w:rPr>
+        <w:t>:</w:t>
       </w:r>
     </w:p>
     <w:p>
@@ -1755,7 +1820,6 @@
         <w:jc w:val="center"/>
         <w:rPr>
           <w:spacing w:val="-2"/>
-          <w:lang w:val="en-US"/>
         </w:rPr>
       </w:pPr>
       <w:r>
@@ -1776,8 +1840,13 @@
         </w:rPr>
         <w:t xml:space="preserve"> </w:t>
       </w:r>
-      <w:r>
-        <w:t>Общий</w:t>
+      <w:proofErr w:type="spellStart"/>
+      <w:r>
+        <w:t>Общии</w:t>
+      </w:r>
+      <w:proofErr w:type="spellEnd"/>
+      <w:r>
+        <w:t>̆</w:t>
       </w:r>
       <w:r>
         <w:rPr>
@@ -1794,8 +1863,13 @@
         </w:rPr>
         <w:t xml:space="preserve"> </w:t>
       </w:r>
-      <w:r>
-        <w:t xml:space="preserve">лабораторной </w:t>
+      <w:proofErr w:type="spellStart"/>
+      <w:r>
+        <w:t>лабораторнои</w:t>
+      </w:r>
+      <w:proofErr w:type="spellEnd"/>
+      <w:r>
+        <w:t xml:space="preserve">̆ </w:t>
       </w:r>
       <w:r>
         <w:rPr>
@@ -1855,9 +1929,6 @@
     <w:p>
       <w:pPr>
         <w:jc w:val="center"/>
-        <w:rPr>
-          <w:lang w:val="en-US"/>
-        </w:rPr>
       </w:pPr>
       <w:r>
         <w:t xml:space="preserve">Рис. </w:t>
@@ -1872,15 +1943,20 @@
         <w:t>Схематичный</w:t>
       </w:r>
       <w:r>
-        <w:t xml:space="preserve"> вид лабораторной установки.</w:t>
+        <w:t xml:space="preserve"> вид </w:t>
+      </w:r>
+      <w:proofErr w:type="spellStart"/>
+      <w:r>
+        <w:t>лабораторнои</w:t>
+      </w:r>
+      <w:proofErr w:type="spellEnd"/>
+      <w:r>
+        <w:t>̆ установки.</w:t>
       </w:r>
     </w:p>
     <w:p>
       <w:pPr>
         <w:jc w:val="center"/>
-        <w:rPr>
-          <w:lang w:val="en-US"/>
-        </w:rPr>
       </w:pPr>
     </w:p>
     <w:p>
@@ -2955,21 +3031,7 @@
                   <w:rFonts w:ascii="Cambria Math" w:hAnsi="Cambria Math"/>
                   <w:lang w:val="en-US"/>
                 </w:rPr>
-                <m:t>0.0</m:t>
-              </m:r>
-              <m:r>
-                <w:rPr>
-                  <w:rFonts w:ascii="Cambria Math" w:hAnsi="Cambria Math"/>
-                  <w:lang w:val="en-US"/>
-                </w:rPr>
-                <m:t>1</m:t>
-              </m:r>
-              <m:r>
-                <w:rPr>
-                  <w:rFonts w:ascii="Cambria Math" w:hAnsi="Cambria Math"/>
-                  <w:lang w:val="en-US"/>
-                </w:rPr>
-                <m:t>6</m:t>
+                <m:t>0.016</m:t>
               </m:r>
             </m:den>
           </m:f>
@@ -2978,14 +3040,7 @@
               <w:rFonts w:ascii="Cambria Math" w:hAnsi="Cambria Math"/>
               <w:lang w:val="en-US"/>
             </w:rPr>
-            <m:t>=</m:t>
-          </m:r>
-          <m:r>
-            <w:rPr>
-              <w:rFonts w:ascii="Cambria Math" w:hAnsi="Cambria Math"/>
-              <w:lang w:val="en-US"/>
-            </w:rPr>
-            <m:t>125</m:t>
+            <m:t>=125</m:t>
           </m:r>
           <m:f>
             <m:fPr>
@@ -3754,24 +3809,25 @@
       <w:r>
         <w:rPr>
           <w:noProof/>
+          <w:sz w:val="24"/>
         </w:rPr>
         <w:drawing>
-          <wp:inline distT="0" distB="0" distL="0" distR="0" wp14:anchorId="56063065" wp14:editId="178421ED">
-            <wp:extent cx="6384910" cy="4787931"/>
+          <wp:inline distT="0" distB="0" distL="0" distR="0" wp14:anchorId="4E277167" wp14:editId="4026BE7D">
+            <wp:extent cx="6313061" cy="4715124"/>
             <wp:effectExtent l="0" t="0" r="0" b="0"/>
-            <wp:docPr id="18" name="Image 18"/>
+            <wp:docPr id="1849730581" name="Рисунок 1" descr="Изображение выглядит как текст, рукописный текст, Прямоугольник"/>
             <wp:cNvGraphicFramePr>
-              <a:graphicFrameLocks xmlns:a="http://schemas.openxmlformats.org/drawingml/2006/main"/>
+              <a:graphicFrameLocks xmlns:a="http://schemas.openxmlformats.org/drawingml/2006/main" noChangeAspect="1"/>
             </wp:cNvGraphicFramePr>
             <a:graphic xmlns:a="http://schemas.openxmlformats.org/drawingml/2006/main">
               <a:graphicData uri="http://schemas.openxmlformats.org/drawingml/2006/picture">
                 <pic:pic xmlns:pic="http://schemas.openxmlformats.org/drawingml/2006/picture">
                   <pic:nvPicPr>
-                    <pic:cNvPr id="18" name="Image 18"/>
+                    <pic:cNvPr id="1849730581" name="Рисунок 1" descr="Изображение выглядит как текст, рукописный текст, Прямоугольник"/>
                     <pic:cNvPicPr/>
                   </pic:nvPicPr>
                   <pic:blipFill>
-                    <a:blip r:embed="rId18" cstate="print">
+                    <a:blip r:embed="rId18">
                       <a:extLst>
                         <a:ext uri="{28A0092B-C50C-407E-A947-70E740481C1C}">
                           <a14:useLocalDpi xmlns:a14="http://schemas.microsoft.com/office/drawing/2010/main" val="0"/>
@@ -3785,7 +3841,7 @@
                   <pic:spPr>
                     <a:xfrm>
                       <a:off x="0" y="0"/>
-                      <a:ext cx="6384910" cy="4787931"/>
+                      <a:ext cx="6315333" cy="4716821"/>
                     </a:xfrm>
                     <a:prstGeom prst="rect">
                       <a:avLst/>
@@ -3821,22 +3877,13 @@
         <w:t>.</w:t>
       </w:r>
       <w:r>
-        <w:t xml:space="preserve"> </w:t>
-      </w:r>
-      <w:r>
-        <w:t xml:space="preserve">Сечение эквипотенциальных </w:t>
-      </w:r>
-      <w:r>
-        <w:t xml:space="preserve">поверхностей </w:t>
+        <w:t xml:space="preserve"> Сечение эквипотенциальных поверхностей </w:t>
       </w:r>
       <w:r>
         <w:t>и</w:t>
       </w:r>
       <w:r>
-        <w:t xml:space="preserve"> силовых линий электростатического поля в слабопроводящей среде с помещённом в эту среду телом</w:t>
-      </w:r>
-      <w:r>
-        <w:t>.</w:t>
+        <w:t xml:space="preserve"> силовых линий электростатического поля в слабопроводящей среде с помещённом в эту среду телом.</w:t>
       </w:r>
     </w:p>
     <w:p>
@@ -4136,11 +4183,98 @@
         <w:spacing w:before="4"/>
         <w:ind w:left="888" w:right="883"/>
         <w:jc w:val="center"/>
+      </w:pPr>
+      <w:r>
+        <w:t>Рис.</w:t>
+      </w:r>
+      <w:r>
+        <w:rPr>
+          <w:spacing w:val="-4"/>
+        </w:rPr>
+        <w:t xml:space="preserve"> </w:t>
+      </w:r>
+      <w:r>
+        <w:t>7.</w:t>
+      </w:r>
+      <w:r>
+        <w:rPr>
+          <w:spacing w:val="-3"/>
+        </w:rPr>
+        <w:t xml:space="preserve"> </w:t>
+      </w:r>
+      <w:r>
+        <w:t>Силовые линии эл</w:t>
+      </w:r>
+      <w:r>
+        <w:t>ектрического</w:t>
+      </w:r>
+      <w:r>
+        <w:t xml:space="preserve"> поля системы трёх одинаковых по модулю зарядов</w:t>
+      </w:r>
+      <w:r>
+        <w:t>.</w:t>
+      </w:r>
+    </w:p>
+    <w:p>
+      <w:pPr>
+        <w:pStyle w:val="a3"/>
+        <w:spacing w:before="4"/>
+        <w:ind w:left="888" w:right="883"/>
+        <w:jc w:val="center"/>
         <w:rPr>
           <w:spacing w:val="-5"/>
         </w:rPr>
       </w:pPr>
       <w:r>
+        <w:rPr>
+          <w:noProof/>
+        </w:rPr>
+        <w:lastRenderedPageBreak/>
+        <w:drawing>
+          <wp:inline distT="0" distB="0" distL="0" distR="0" wp14:anchorId="5E5CB4D8" wp14:editId="2592A813">
+            <wp:extent cx="6019800" cy="5457825"/>
+            <wp:effectExtent l="0" t="0" r="0" b="9525"/>
+            <wp:docPr id="1171217429" name="Рисунок 1" descr="Изображение выглядит как зарисовка, рисунок, шаблон, искусство&#10;&#10;Автоматически созданное описание"/>
+            <wp:cNvGraphicFramePr>
+              <a:graphicFrameLocks xmlns:a="http://schemas.openxmlformats.org/drawingml/2006/main" noChangeAspect="1"/>
+            </wp:cNvGraphicFramePr>
+            <a:graphic xmlns:a="http://schemas.openxmlformats.org/drawingml/2006/main">
+              <a:graphicData uri="http://schemas.openxmlformats.org/drawingml/2006/picture">
+                <pic:pic xmlns:pic="http://schemas.openxmlformats.org/drawingml/2006/picture">
+                  <pic:nvPicPr>
+                    <pic:cNvPr id="1171217429" name="Рисунок 1" descr="Изображение выглядит как зарисовка, рисунок, шаблон, искусство&#10;&#10;Автоматически созданное описание"/>
+                    <pic:cNvPicPr/>
+                  </pic:nvPicPr>
+                  <pic:blipFill>
+                    <a:blip r:embed="rId21"/>
+                    <a:stretch>
+                      <a:fillRect/>
+                    </a:stretch>
+                  </pic:blipFill>
+                  <pic:spPr>
+                    <a:xfrm>
+                      <a:off x="0" y="0"/>
+                      <a:ext cx="6019800" cy="5457825"/>
+                    </a:xfrm>
+                    <a:prstGeom prst="rect">
+                      <a:avLst/>
+                    </a:prstGeom>
+                  </pic:spPr>
+                </pic:pic>
+              </a:graphicData>
+            </a:graphic>
+          </wp:inline>
+        </w:drawing>
+      </w:r>
+    </w:p>
+    <w:p>
+      <w:pPr>
+        <w:pStyle w:val="a3"/>
+        <w:spacing w:before="4"/>
+        <w:ind w:left="888" w:right="883"/>
+        <w:jc w:val="center"/>
+      </w:pPr>
+      <w:r>
         <w:t>Рис.</w:t>
       </w:r>
       <w:r>
@@ -4150,7 +4284,7 @@
         <w:t xml:space="preserve"> </w:t>
       </w:r>
       <w:r>
-        <w:t>7</w:t>
+        <w:t>8</w:t>
       </w:r>
       <w:r>
         <w:t>.</w:t>
@@ -4162,7 +4296,13 @@
         <w:t xml:space="preserve"> </w:t>
       </w:r>
       <w:r>
-        <w:t>Силовые линии эл поля системы трёх одинаковых по модулю зарядов</w:t>
+        <w:t>Силовые линии эл</w:t>
+      </w:r>
+      <w:r>
+        <w:t>ектрического</w:t>
+      </w:r>
+      <w:r>
+        <w:t xml:space="preserve"> поля системы трёх одинаковых по модулю зарядов</w:t>
       </w:r>
       <w:r>
         <w:t>.</w:t>
@@ -4259,7 +4399,6 @@
         <w:ind w:left="112" w:firstLine="283"/>
       </w:pPr>
       <w:r>
-        <w:lastRenderedPageBreak/>
         <w:t>В</w:t>
       </w:r>
       <w:r>

</xml_diff>